<commit_message>
Updating text of Command pattern
</commit_message>
<xml_diff>
--- a/OO Principles.docx
+++ b/OO Principles.docx
@@ -208,28 +208,12 @@
     </w:p>
     <w:p>
       <w:r>
-        <w:t xml:space="preserve">The observer pattern defines a one-to-many dependency between object so that when one object changes state, </w:t>
-      </w:r>
-      <w:proofErr w:type="gramStart"/>
-      <w:r>
-        <w:t>all of</w:t>
-      </w:r>
-      <w:proofErr w:type="gramEnd"/>
-      <w:r>
-        <w:t xml:space="preserve"> its dependents are notified and updated automatically.</w:t>
-      </w:r>
-    </w:p>
-    <w:p>
-      <w:r>
-        <w:t xml:space="preserve">There are a few ways to implement the Observer </w:t>
-      </w:r>
-      <w:proofErr w:type="gramStart"/>
-      <w:r>
-        <w:t>Pattern</w:t>
-      </w:r>
-      <w:proofErr w:type="gramEnd"/>
-      <w:r>
-        <w:t xml:space="preserve"> but most revolve around a class design that includes Subject and Observer interfaces.</w:t>
+        <w:t>The observer pattern defines a one-to-many dependency between object so that when one object changes state, all of its dependents are notified and updated automatically.</w:t>
+      </w:r>
+    </w:p>
+    <w:p>
+      <w:r>
+        <w:t>There are a few ways to implement the Observer Pattern but most revolve around a class design that includes Subject and Observer interfaces.</w:t>
       </w:r>
     </w:p>
     <w:p>
@@ -277,15 +261,7 @@
         </w:numPr>
       </w:pPr>
       <w:r>
-        <w:t xml:space="preserve">You can push or pull </w:t>
-      </w:r>
-      <w:proofErr w:type="gramStart"/>
-      <w:r>
-        <w:t>data,</w:t>
-      </w:r>
-      <w:proofErr w:type="gramEnd"/>
-      <w:r>
-        <w:t xml:space="preserve"> pull is considered more “correct”</w:t>
+        <w:t>You can push or pull data, pull is considered more “correct”</w:t>
       </w:r>
     </w:p>
     <w:p>
@@ -411,15 +387,7 @@
     </w:p>
     <w:p>
       <w:r>
-        <w:t xml:space="preserve">Defines an interface for creating an object, but </w:t>
-      </w:r>
-      <w:proofErr w:type="spellStart"/>
-      <w:r>
-        <w:t>lets</w:t>
-      </w:r>
-      <w:proofErr w:type="spellEnd"/>
-      <w:r>
-        <w:t xml:space="preserve"> subclasses decide which class to instantiate. Factory method lets a class defer instantiation to subclasses.</w:t>
+        <w:t>Defines an interface for creating an object, but lets subclasses decide which class to instantiate. Factory method lets a class defer instantiation to subclasses.</w:t>
       </w:r>
     </w:p>
     <w:p>
@@ -429,15 +397,7 @@
     </w:p>
     <w:p>
       <w:r>
-        <w:t xml:space="preserve">Think of Simple Factory as a </w:t>
-      </w:r>
-      <w:proofErr w:type="gramStart"/>
-      <w:r>
-        <w:t>one shot</w:t>
-      </w:r>
-      <w:proofErr w:type="gramEnd"/>
-      <w:r>
-        <w:t xml:space="preserve"> deal, while with Factory Method you are creating a framework that let’s the subclasses decide which implementation will be used.</w:t>
+        <w:t>Think of Simple Factory as a one shot deal, while with Factory Method you are creating a framework that let’s the subclasses decide which implementation will be used.</w:t>
       </w:r>
     </w:p>
     <w:p>
@@ -604,7 +564,6 @@
           <w:bCs/>
         </w:rPr>
       </w:pPr>
-      <w:proofErr w:type="spellStart"/>
       <w:r>
         <w:rPr>
           <w:b/>
@@ -612,30 +571,13 @@
         </w:rPr>
         <w:t>Singelton</w:t>
       </w:r>
-      <w:proofErr w:type="spellEnd"/>
     </w:p>
     <w:p>
       <w:pPr>
         <w:ind w:left="360"/>
       </w:pPr>
       <w:r>
-        <w:t xml:space="preserve">Ensures a </w:t>
-      </w:r>
-      <w:proofErr w:type="spellStart"/>
-      <w:r>
-        <w:t>clas</w:t>
-      </w:r>
-      <w:proofErr w:type="spellEnd"/>
-      <w:r>
-        <w:t xml:space="preserve"> has only one </w:t>
-      </w:r>
-      <w:proofErr w:type="gramStart"/>
-      <w:r>
-        <w:t>instance, and</w:t>
-      </w:r>
-      <w:proofErr w:type="gramEnd"/>
-      <w:r>
-        <w:t xml:space="preserve"> provides a global point of access to it.</w:t>
+        <w:t>Ensures a clas has only one instance, and provides a global point of access to it.</w:t>
       </w:r>
     </w:p>
     <w:p>
@@ -657,11 +599,34 @@
     <w:p>
       <w:pPr>
         <w:ind w:left="360"/>
-        <w:rPr>
-          <w:b/>
-          <w:bCs/>
-        </w:rPr>
-      </w:pPr>
+      </w:pPr>
+      <w:r>
+        <w:t>Encapsulates a request as an object, thereby letting you parametrize other objects with different requests, queue or log requests, and support undoable operations.</w:t>
+      </w:r>
+    </w:p>
+    <w:p>
+      <w:pPr>
+        <w:pStyle w:val="ListParagraph"/>
+        <w:numPr>
+          <w:ilvl w:val="0"/>
+          <w:numId w:val="2"/>
+        </w:numPr>
+      </w:pPr>
+      <w:r>
+        <w:t>Decouples an object, making a request from the one that knows how to perform it.</w:t>
+      </w:r>
+    </w:p>
+    <w:p>
+      <w:pPr>
+        <w:pStyle w:val="ListParagraph"/>
+        <w:numPr>
+          <w:ilvl w:val="0"/>
+          <w:numId w:val="2"/>
+        </w:numPr>
+      </w:pPr>
+      <w:r>
+        <w:t>Invoker makes a request of command object by calling “Execute()”, which invokes those actions on the receiver.</w:t>
+      </w:r>
     </w:p>
     <w:sectPr>
       <w:pgSz w:w="12240" w:h="15840"/>

</xml_diff>

<commit_message>
Template design pattern + doc
</commit_message>
<xml_diff>
--- a/OO Principles.docx
+++ b/OO Principles.docx
@@ -225,28 +225,12 @@
     </w:p>
     <w:p>
       <w:r>
-        <w:t xml:space="preserve">The observer pattern defines a one-to-many dependency between object so that when one object changes state, </w:t>
-      </w:r>
-      <w:proofErr w:type="gramStart"/>
-      <w:r>
-        <w:t>all of</w:t>
-      </w:r>
-      <w:proofErr w:type="gramEnd"/>
-      <w:r>
-        <w:t xml:space="preserve"> its dependents are notified and updated automatically.</w:t>
-      </w:r>
-    </w:p>
-    <w:p>
-      <w:r>
-        <w:t xml:space="preserve">There are a few ways to implement the Observer </w:t>
-      </w:r>
-      <w:proofErr w:type="gramStart"/>
-      <w:r>
-        <w:t>Pattern</w:t>
-      </w:r>
-      <w:proofErr w:type="gramEnd"/>
-      <w:r>
-        <w:t xml:space="preserve"> but most revolve around a class design that includes Subject and Observer interfaces.</w:t>
+        <w:t>The observer pattern defines a one-to-many dependency between object so that when one object changes state, all of its dependents are notified and updated automatically.</w:t>
+      </w:r>
+    </w:p>
+    <w:p>
+      <w:r>
+        <w:t>There are a few ways to implement the Observer Pattern but most revolve around a class design that includes Subject and Observer interfaces.</w:t>
       </w:r>
     </w:p>
     <w:p>
@@ -294,15 +278,7 @@
         </w:numPr>
       </w:pPr>
       <w:r>
-        <w:t xml:space="preserve">You can push or pull </w:t>
-      </w:r>
-      <w:proofErr w:type="gramStart"/>
-      <w:r>
-        <w:t>data,</w:t>
-      </w:r>
-      <w:proofErr w:type="gramEnd"/>
-      <w:r>
-        <w:t xml:space="preserve"> pull is considered more “correct”</w:t>
+        <w:t>You can push or pull data, pull is considered more “correct”</w:t>
       </w:r>
     </w:p>
     <w:p>
@@ -446,15 +422,7 @@
     </w:p>
     <w:p>
       <w:r>
-        <w:t xml:space="preserve">Think of Simple Factory as a </w:t>
-      </w:r>
-      <w:proofErr w:type="gramStart"/>
-      <w:r>
-        <w:t>one shot</w:t>
-      </w:r>
-      <w:proofErr w:type="gramEnd"/>
-      <w:r>
-        <w:t xml:space="preserve"> deal, while with Factory Method you are creating a framework that let’s the subclasses decide which implementation will be used.</w:t>
+        <w:t>Think of Simple Factory as a one shot deal, while with Factory Method you are creating a framework that let’s the subclasses decide which implementation will be used.</w:t>
       </w:r>
     </w:p>
     <w:p>
@@ -644,15 +612,7 @@
       </w:r>
       <w:proofErr w:type="spellEnd"/>
       <w:r>
-        <w:t xml:space="preserve"> has only one </w:t>
-      </w:r>
-      <w:proofErr w:type="gramStart"/>
-      <w:r>
-        <w:t>instance, and</w:t>
-      </w:r>
-      <w:proofErr w:type="gramEnd"/>
-      <w:r>
-        <w:t xml:space="preserve"> provides a global point of access to it.</w:t>
+        <w:t xml:space="preserve"> has only one instance, and provides a global point of access to it.</w:t>
       </w:r>
     </w:p>
     <w:p>
@@ -700,15 +660,7 @@
         </w:numPr>
       </w:pPr>
       <w:r>
-        <w:t>Invoker makes a request of command object by calling “</w:t>
-      </w:r>
-      <w:proofErr w:type="gramStart"/>
-      <w:r>
-        <w:t>Execute(</w:t>
-      </w:r>
-      <w:proofErr w:type="gramEnd"/>
-      <w:r>
-        <w:t>)”, which invokes those actions on the receiver.</w:t>
+        <w:t>Invoker makes a request of command object by calling “Execute()”, which invokes those actions on the receiver.</w:t>
       </w:r>
     </w:p>
     <w:p>
@@ -737,15 +689,7 @@
         <w:t xml:space="preserve">Adapter vs Decorator. Adapter intent is </w:t>
       </w:r>
       <w:r>
-        <w:t xml:space="preserve">to make use of new libraries for old positions without changing code. Decorator intent is to add new functionality. But </w:t>
-      </w:r>
-      <w:proofErr w:type="gramStart"/>
-      <w:r>
-        <w:t>both of them</w:t>
-      </w:r>
-      <w:proofErr w:type="gramEnd"/>
-      <w:r>
-        <w:t xml:space="preserve"> are just wrappers. Facade although, is for simplifying interface. Wrapper that simplifies more tasks.</w:t>
+        <w:t>to make use of new libraries for old positions without changing code. Decorator intent is to add new functionality. But both of them are just wrappers. Facade although, is for simplifying interface. Wrapper that simplifies more tasks.</w:t>
       </w:r>
     </w:p>
     <w:p>
@@ -766,6 +710,26 @@
     <w:p>
       <w:r>
         <w:t>Provides a unified interface to a set of interfaces in a subsystem. Façade defines a higher-level interface that makes the subsystem easier to use.</w:t>
+      </w:r>
+    </w:p>
+    <w:p>
+      <w:pPr>
+        <w:rPr>
+          <w:b/>
+          <w:bCs/>
+        </w:rPr>
+      </w:pPr>
+      <w:r>
+        <w:rPr>
+          <w:b/>
+          <w:bCs/>
+        </w:rPr>
+        <w:t>Template</w:t>
+      </w:r>
+    </w:p>
+    <w:p>
+      <w:r>
+        <w:t>Defines the skeleton of an algorithm in a method, deferring some steps to subclasses. Template Method lets subclasses redefine certain steps of an algorithm without changing the algorithm’s structure.</w:t>
       </w:r>
     </w:p>
     <w:sectPr>

</xml_diff>

<commit_message>
State dp + text
</commit_message>
<xml_diff>
--- a/OO Principles.docx
+++ b/OO Principles.docx
@@ -730,6 +730,34 @@
     <w:p>
       <w:r>
         <w:t>Defines the skeleton of an algorithm in a method, deferring some steps to subclasses. Template Method lets subclasses redefine certain steps of an algorithm without changing the algorithm’s structure.</w:t>
+      </w:r>
+    </w:p>
+    <w:p>
+      <w:pPr>
+        <w:rPr>
+          <w:b/>
+          <w:bCs/>
+        </w:rPr>
+      </w:pPr>
+      <w:r>
+        <w:rPr>
+          <w:b/>
+          <w:bCs/>
+        </w:rPr>
+        <w:t>State</w:t>
+      </w:r>
+    </w:p>
+    <w:p>
+      <w:r>
+        <w:t xml:space="preserve">Allows an object to alter its behavior when its internal state changes. The object will appear to change </w:t>
+      </w:r>
+      <w:proofErr w:type="spellStart"/>
+      <w:r>
+        <w:t>it’s</w:t>
+      </w:r>
+      <w:proofErr w:type="spellEnd"/>
+      <w:r>
+        <w:t xml:space="preserve"> class. Pattern encapsulates state into separate classes and delegates to the object representing the current state.</w:t>
       </w:r>
     </w:p>
     <w:sectPr>

</xml_diff>